<commit_message>
Deleted advertisement from careers
</commit_message>
<xml_diff>
--- a/PL/ogloszenia_zalaczniki/Zalacznik nr 1_Formularz oferty_6_RR_2018.docx
+++ b/PL/ogloszenia_zalaczniki/Zalacznik nr 1_Formularz oferty_6_RR_2018.docx
@@ -16,8 +16,6 @@
           <w:lang w:eastAsia="en-GB"/>
         </w:rPr>
       </w:pPr>
-      <w:bookmarkStart w:id="0" w:name="_GoBack"/>
-      <w:bookmarkEnd w:id="0"/>
     </w:p>
     <w:p>
       <w:pPr>
@@ -1692,15 +1690,57 @@
                 <w:lang w:eastAsia="pl-PL"/>
               </w:rPr>
             </w:pPr>
-            <w:r>
-              <w:rPr>
-                <w:rFonts w:ascii="Times New Roman" w:eastAsia="Times New Roman" w:hAnsi="Times New Roman" w:cs="Times New Roman"/>
-                <w:sz w:val="20"/>
-                <w:szCs w:val="20"/>
-                <w:lang w:eastAsia="pl-PL"/>
-              </w:rPr>
-              <w:t xml:space="preserve">Załącznik nr 2 Oświadczenie o spełnieniu wszystkich warunków udziału w postępowaniu </w:t>
-            </w:r>
+            <w:bookmarkStart w:id="0" w:name="_GoBack"/>
+            <w:r>
+              <w:rPr>
+                <w:rFonts w:ascii="Times New Roman" w:eastAsia="Times New Roman" w:hAnsi="Times New Roman" w:cs="Times New Roman"/>
+                <w:sz w:val="20"/>
+                <w:szCs w:val="20"/>
+                <w:lang w:eastAsia="pl-PL"/>
+              </w:rPr>
+              <w:t xml:space="preserve">Załącznik nr 2 </w:t>
+            </w:r>
+          </w:p>
+          <w:p>
+            <w:pPr>
+              <w:spacing w:after="0" w:line="240" w:lineRule="auto"/>
+              <w:rPr>
+                <w:rFonts w:ascii="Times New Roman" w:eastAsia="Times New Roman" w:hAnsi="Times New Roman" w:cs="Times New Roman"/>
+                <w:sz w:val="20"/>
+                <w:szCs w:val="20"/>
+                <w:lang w:eastAsia="pl-PL"/>
+              </w:rPr>
+            </w:pPr>
+            <w:r>
+              <w:rPr>
+                <w:rFonts w:ascii="Times New Roman" w:eastAsia="Times New Roman" w:hAnsi="Times New Roman" w:cs="Times New Roman"/>
+                <w:sz w:val="20"/>
+                <w:szCs w:val="20"/>
+                <w:lang w:eastAsia="pl-PL"/>
+              </w:rPr>
+              <w:t>Oświadczenie o braku powiązań</w:t>
+            </w:r>
+          </w:p>
+          <w:p>
+            <w:pPr>
+              <w:spacing w:after="0" w:line="240" w:lineRule="auto"/>
+              <w:rPr>
+                <w:rFonts w:ascii="Times New Roman" w:eastAsia="Times New Roman" w:hAnsi="Times New Roman" w:cs="Times New Roman"/>
+                <w:sz w:val="20"/>
+                <w:szCs w:val="20"/>
+                <w:lang w:eastAsia="pl-PL"/>
+              </w:rPr>
+            </w:pPr>
+            <w:r>
+              <w:rPr>
+                <w:rFonts w:ascii="Times New Roman" w:eastAsia="Times New Roman" w:hAnsi="Times New Roman" w:cs="Times New Roman"/>
+                <w:sz w:val="20"/>
+                <w:szCs w:val="20"/>
+                <w:lang w:eastAsia="pl-PL"/>
+              </w:rPr>
+              <w:t>osobowych i kapitałowych</w:t>
+            </w:r>
+            <w:bookmarkEnd w:id="0"/>
           </w:p>
         </w:tc>
         <w:tc>
@@ -2828,6 +2868,7 @@
   <w:style w:type="character" w:default="1" w:styleId="Domylnaczcionkaakapitu">
     <w:name w:val="Default Paragraph Font"/>
     <w:uiPriority w:val="1"/>
+    <w:semiHidden/>
     <w:unhideWhenUsed/>
   </w:style>
   <w:style w:type="table" w:default="1" w:styleId="Standardowy">
@@ -3297,7 +3338,7 @@
 </file>
 
 <file path=customXml/itemProps1.xml><?xml version="1.0" encoding="utf-8"?>
-<ds:datastoreItem xmlns:ds="http://schemas.openxmlformats.org/officeDocument/2006/customXml" ds:itemID="{1FCB7F2B-F4E0-4D78-8F17-3C9B6D1B4C35}">
+<ds:datastoreItem xmlns:ds="http://schemas.openxmlformats.org/officeDocument/2006/customXml" ds:itemID="{DAD1BFE2-0AF7-4CC6-A746-79A2363F8D6F}">
   <ds:schemaRefs>
     <ds:schemaRef ds:uri="http://schemas.openxmlformats.org/officeDocument/2006/bibliography"/>
   </ds:schemaRefs>

</xml_diff>